<commit_message>
Small step in dry
</commit_message>
<xml_diff>
--- a/HW2/ex2.docx
+++ b/HW2/ex2.docx
@@ -329,6 +329,7 @@
           <w:numId w:val="21"/>
         </w:numPr>
         <w:bidi/>
+        <w:ind w:left="360"/>
         <w:rPr>
           <w:rFonts w:eastAsiaTheme="minorEastAsia"/>
           <w:color w:val="156082" w:themeColor="accent1"/>
@@ -383,6 +384,7 @@
           <w:numId w:val="21"/>
         </w:numPr>
         <w:bidi/>
+        <w:ind w:left="360"/>
         <w:rPr>
           <w:rFonts w:eastAsiaTheme="minorEastAsia"/>
           <w:color w:val="156082" w:themeColor="accent1"/>
@@ -528,17 +530,7 @@
                       <w:szCs w:val="28"/>
                       <w:lang w:bidi="he-IL"/>
                     </w:rPr>
-                    <m:t>s</m:t>
-                  </m:r>
-                  <m:r>
-                    <w:rPr>
-                      <w:rFonts w:ascii="Cambria Math" w:eastAsiaTheme="minorEastAsia" w:hAnsi="Cambria Math"/>
-                      <w:color w:val="156082" w:themeColor="accent1"/>
-                      <w:sz w:val="28"/>
-                      <w:szCs w:val="28"/>
-                      <w:lang w:bidi="he-IL"/>
-                    </w:rPr>
-                    <m:t>ec</m:t>
+                    <m:t>sec</m:t>
                   </m:r>
                 </m:den>
               </m:f>
@@ -555,6 +547,9 @@
             </m:e>
           </m:d>
           <m:r>
+            <m:rPr>
+              <m:sty m:val="p"/>
+            </m:rPr>
             <w:rPr>
               <w:rFonts w:eastAsiaTheme="minorEastAsia"/>
               <w:color w:val="156082" w:themeColor="accent1"/>
@@ -624,6 +619,7 @@
           <w:numId w:val="21"/>
         </w:numPr>
         <w:bidi/>
+        <w:ind w:left="360"/>
         <w:rPr>
           <w:rFonts w:eastAsiaTheme="minorEastAsia"/>
           <w:color w:val="156082" w:themeColor="accent1"/>
@@ -807,29 +803,12 @@
               <w:szCs w:val="28"/>
               <w:lang w:bidi="he-IL"/>
             </w:rPr>
-            <m:t xml:space="preserve">load∈{43, 136, 229, 321, </m:t>
+            <m:t>load∈{43, 136, 229, 321, 414, 506, 599, 692, 784, 877}</m:t>
           </m:r>
           <m:r>
-            <w:rPr>
-              <w:rFonts w:ascii="Cambria Math" w:eastAsiaTheme="minorEastAsia" w:hAnsi="Cambria Math"/>
-              <w:color w:val="156082" w:themeColor="accent1"/>
-              <w:sz w:val="28"/>
-              <w:szCs w:val="28"/>
-              <w:lang w:bidi="he-IL"/>
-            </w:rPr>
-            <m:t>414, 506, 599, 692, 784, 877</m:t>
-          </m:r>
-          <m:r>
-            <w:rPr>
-              <w:rFonts w:ascii="Cambria Math" w:eastAsiaTheme="minorEastAsia" w:hAnsi="Cambria Math"/>
-              <w:color w:val="156082" w:themeColor="accent1"/>
-              <w:sz w:val="28"/>
-              <w:szCs w:val="28"/>
-              <w:lang w:bidi="he-IL"/>
-            </w:rPr>
-            <m:t>}</m:t>
-          </m:r>
-          <m:r>
+            <m:rPr>
+              <m:sty m:val="p"/>
+            </m:rPr>
             <w:rPr>
               <w:rFonts w:eastAsiaTheme="minorEastAsia"/>
               <w:color w:val="156082" w:themeColor="accent1"/>
@@ -839,7 +818,12 @@
             </w:rPr>
             <w:br/>
           </m:r>
+        </m:oMath>
+        <m:oMath>
           <m:r>
+            <m:rPr>
+              <m:sty m:val="p"/>
+            </m:rPr>
             <w:rPr>
               <w:rFonts w:eastAsiaTheme="minorEastAsia"/>
               <w:color w:val="156082" w:themeColor="accent1"/>
@@ -927,19 +911,7 @@
                 <w:szCs w:val="28"/>
                 <w:lang w:bidi="he-IL"/>
               </w:rPr>
-              <w:t xml:space="preserve"> </w:t>
-            </w:r>
-            <w:r>
-              <w:rPr>
-                <w:rFonts w:eastAsiaTheme="minorEastAsia"/>
-                <w:b/>
-                <w:bCs/>
-                <w:color w:val="156082" w:themeColor="accent1"/>
-                <w:sz w:val="28"/>
-                <w:szCs w:val="28"/>
-                <w:lang w:bidi="he-IL"/>
-              </w:rPr>
-              <w:t xml:space="preserve"> </w:t>
+              <w:t xml:space="preserve">  </w:t>
             </w:r>
             <m:oMath>
               <m:d>
@@ -3653,6 +3625,7 @@
       <w:pPr>
         <w:pStyle w:val="ListParagraph"/>
         <w:bidi/>
+        <w:ind w:left="360"/>
         <w:rPr>
           <w:rFonts w:eastAsiaTheme="minorEastAsia"/>
           <w:color w:val="156082" w:themeColor="accent1"/>
@@ -3670,6 +3643,7 @@
           <w:numId w:val="21"/>
         </w:numPr>
         <w:bidi/>
+        <w:ind w:left="360"/>
         <w:rPr>
           <w:rFonts w:eastAsiaTheme="minorEastAsia"/>
           <w:color w:val="156082" w:themeColor="accent1"/>
@@ -4316,14 +4290,905 @@
     </w:p>
     <w:p>
       <w:pPr>
+        <w:pStyle w:val="ListParagraph"/>
+        <w:numPr>
+          <w:ilvl w:val="0"/>
+          <w:numId w:val="22"/>
+        </w:numPr>
         <w:bidi/>
         <w:rPr>
-          <w:color w:val="156082" w:themeColor="accent1"/>
-          <w:sz w:val="28"/>
-          <w:szCs w:val="28"/>
-          <w:lang w:bidi="he-IL"/>
-        </w:rPr>
-      </w:pPr>
+          <w:rFonts w:eastAsiaTheme="minorEastAsia"/>
+          <w:color w:val="156082" w:themeColor="accent1"/>
+          <w:sz w:val="28"/>
+          <w:szCs w:val="28"/>
+          <w:lang w:bidi="he-IL"/>
+        </w:rPr>
+      </w:pPr>
+      <w:r>
+        <w:rPr>
+          <w:rFonts w:hint="cs"/>
+          <w:color w:val="156082" w:themeColor="accent1"/>
+          <w:sz w:val="28"/>
+          <w:szCs w:val="28"/>
+          <w:rtl/>
+          <w:lang w:bidi="he-IL"/>
+        </w:rPr>
+        <w:t>נחשב את מספר ה-</w:t>
+      </w:r>
+      <m:oMath>
+        <m:r>
+          <w:rPr>
+            <w:rFonts w:ascii="Cambria Math" w:hAnsi="Cambria Math"/>
+            <w:color w:val="156082" w:themeColor="accent1"/>
+            <w:sz w:val="28"/>
+            <w:szCs w:val="28"/>
+            <w:lang w:bidi="he-IL"/>
+          </w:rPr>
+          <m:t>Threadblocks</m:t>
+        </m:r>
+      </m:oMath>
+      <w:r>
+        <w:rPr>
+          <w:rFonts w:eastAsiaTheme="minorEastAsia" w:hint="cs"/>
+          <w:color w:val="156082" w:themeColor="accent1"/>
+          <w:sz w:val="28"/>
+          <w:szCs w:val="28"/>
+          <w:rtl/>
+          <w:lang w:bidi="he-IL"/>
+        </w:rPr>
+        <w:t xml:space="preserve"> שניתן להריץ עבור כל </w:t>
+      </w:r>
+      <m:oMath>
+        <m:r>
+          <w:rPr>
+            <w:rFonts w:ascii="Cambria Math" w:eastAsiaTheme="minorEastAsia" w:hAnsi="Cambria Math"/>
+            <w:color w:val="156082" w:themeColor="accent1"/>
+            <w:sz w:val="28"/>
+            <w:szCs w:val="28"/>
+            <w:lang w:bidi="he-IL"/>
+          </w:rPr>
+          <m:t>SM</m:t>
+        </m:r>
+      </m:oMath>
+      <w:r>
+        <w:rPr>
+          <w:rFonts w:eastAsiaTheme="minorEastAsia" w:hint="cs"/>
+          <w:color w:val="156082" w:themeColor="accent1"/>
+          <w:sz w:val="28"/>
+          <w:szCs w:val="28"/>
+          <w:rtl/>
+          <w:lang w:bidi="he-IL"/>
+        </w:rPr>
+        <w:t xml:space="preserve"> ונכפיל במספר ה-</w:t>
+      </w:r>
+      <m:oMath>
+        <m:r>
+          <w:rPr>
+            <w:rFonts w:ascii="Cambria Math" w:eastAsiaTheme="minorEastAsia" w:hAnsi="Cambria Math"/>
+            <w:color w:val="156082" w:themeColor="accent1"/>
+            <w:sz w:val="28"/>
+            <w:szCs w:val="28"/>
+            <w:lang w:bidi="he-IL"/>
+          </w:rPr>
+          <m:t>SM</m:t>
+        </m:r>
+      </m:oMath>
+      <w:r>
+        <w:rPr>
+          <w:rFonts w:eastAsiaTheme="minorEastAsia" w:hint="cs"/>
+          <w:color w:val="156082" w:themeColor="accent1"/>
+          <w:sz w:val="28"/>
+          <w:szCs w:val="28"/>
+          <w:rtl/>
+          <w:lang w:bidi="he-IL"/>
+        </w:rPr>
+        <w:t xml:space="preserve"> שקיימים ב-</w:t>
+      </w:r>
+      <m:oMath>
+        <m:r>
+          <w:rPr>
+            <w:rFonts w:ascii="Cambria Math" w:eastAsiaTheme="minorEastAsia" w:hAnsi="Cambria Math"/>
+            <w:color w:val="156082" w:themeColor="accent1"/>
+            <w:sz w:val="28"/>
+            <w:szCs w:val="28"/>
+            <w:lang w:bidi="he-IL"/>
+          </w:rPr>
+          <m:t>GPU</m:t>
+        </m:r>
+      </m:oMath>
+      <w:r>
+        <w:rPr>
+          <w:rFonts w:eastAsiaTheme="minorEastAsia" w:hint="cs"/>
+          <w:color w:val="156082" w:themeColor="accent1"/>
+          <w:sz w:val="28"/>
+          <w:szCs w:val="28"/>
+          <w:rtl/>
+          <w:lang w:bidi="he-IL"/>
+        </w:rPr>
+        <w:t xml:space="preserve"> שלנו.</w:t>
+      </w:r>
+      <w:r>
+        <w:rPr>
+          <w:rFonts w:eastAsiaTheme="minorEastAsia"/>
+          <w:color w:val="156082" w:themeColor="accent1"/>
+          <w:sz w:val="28"/>
+          <w:szCs w:val="28"/>
+          <w:rtl/>
+          <w:lang w:bidi="he-IL"/>
+        </w:rPr>
+        <w:br/>
+      </w:r>
+      <w:r>
+        <w:rPr>
+          <w:rFonts w:eastAsiaTheme="minorEastAsia" w:hint="cs"/>
+          <w:color w:val="156082" w:themeColor="accent1"/>
+          <w:sz w:val="28"/>
+          <w:szCs w:val="28"/>
+          <w:rtl/>
+          <w:lang w:bidi="he-IL"/>
+        </w:rPr>
+        <w:t>את המידע אודות מאפייני ה-</w:t>
+      </w:r>
+      <m:oMath>
+        <m:r>
+          <w:rPr>
+            <w:rFonts w:ascii="Cambria Math" w:eastAsiaTheme="minorEastAsia" w:hAnsi="Cambria Math"/>
+            <w:color w:val="156082" w:themeColor="accent1"/>
+            <w:sz w:val="28"/>
+            <w:szCs w:val="28"/>
+            <w:lang w:bidi="he-IL"/>
+          </w:rPr>
+          <m:t>GPU</m:t>
+        </m:r>
+      </m:oMath>
+      <w:r>
+        <w:rPr>
+          <w:rFonts w:eastAsiaTheme="minorEastAsia" w:hint="cs"/>
+          <w:color w:val="156082" w:themeColor="accent1"/>
+          <w:sz w:val="28"/>
+          <w:szCs w:val="28"/>
+          <w:rtl/>
+          <w:lang w:bidi="he-IL"/>
+        </w:rPr>
+        <w:t xml:space="preserve"> נשלוף בעזרת המתודה </w:t>
+      </w:r>
+      <m:oMath>
+        <m:r>
+          <w:rPr>
+            <w:rFonts w:ascii="Cambria Math" w:eastAsiaTheme="minorEastAsia" w:hAnsi="Cambria Math"/>
+            <w:color w:val="156082" w:themeColor="accent1"/>
+            <w:sz w:val="28"/>
+            <w:szCs w:val="28"/>
+            <w:lang w:bidi="he-IL"/>
+          </w:rPr>
+          <m:t>cudaGetDeviceProperties()</m:t>
+        </m:r>
+      </m:oMath>
+      <w:r>
+        <w:rPr>
+          <w:rFonts w:eastAsiaTheme="minorEastAsia" w:hint="cs"/>
+          <w:color w:val="156082" w:themeColor="accent1"/>
+          <w:sz w:val="28"/>
+          <w:szCs w:val="28"/>
+          <w:rtl/>
+          <w:lang w:bidi="he-IL"/>
+        </w:rPr>
+        <w:t xml:space="preserve">. המידע אותו נרצה לשלוף הוא: מספר הרגיסטרים הכולל עבור כל </w:t>
+      </w:r>
+      <m:oMath>
+        <m:r>
+          <w:rPr>
+            <w:rFonts w:ascii="Cambria Math" w:eastAsiaTheme="minorEastAsia" w:hAnsi="Cambria Math"/>
+            <w:color w:val="156082" w:themeColor="accent1"/>
+            <w:sz w:val="28"/>
+            <w:szCs w:val="28"/>
+            <w:lang w:bidi="he-IL"/>
+          </w:rPr>
+          <m:t>SM</m:t>
+        </m:r>
+      </m:oMath>
+      <w:r>
+        <w:rPr>
+          <w:rFonts w:eastAsiaTheme="minorEastAsia" w:hint="cs"/>
+          <w:color w:val="156082" w:themeColor="accent1"/>
+          <w:sz w:val="28"/>
+          <w:szCs w:val="28"/>
+          <w:rtl/>
+          <w:lang w:bidi="he-IL"/>
+        </w:rPr>
+        <w:t xml:space="preserve">, נסמן </w:t>
+      </w:r>
+      <m:oMath>
+        <m:r>
+          <m:rPr>
+            <m:sty m:val="p"/>
+          </m:rPr>
+          <w:rPr>
+            <w:rFonts w:ascii="Cambria Math" w:eastAsiaTheme="minorEastAsia" w:hAnsi="Cambria Math"/>
+            <w:color w:val="156082" w:themeColor="accent1"/>
+            <w:sz w:val="28"/>
+            <w:szCs w:val="28"/>
+            <w:lang w:bidi="he-IL"/>
+          </w:rPr>
+          <m:t>max</m:t>
+        </m:r>
+        <m:r>
+          <w:rPr>
+            <w:rFonts w:ascii="Cambria Math" w:eastAsiaTheme="minorEastAsia" w:hAnsi="Cambria Math"/>
+            <w:color w:val="156082" w:themeColor="accent1"/>
+            <w:sz w:val="28"/>
+            <w:szCs w:val="28"/>
+            <w:lang w:bidi="he-IL"/>
+          </w:rPr>
+          <m:t>_regs_SM</m:t>
+        </m:r>
+      </m:oMath>
+      <w:r>
+        <w:rPr>
+          <w:rFonts w:eastAsiaTheme="minorEastAsia" w:hint="cs"/>
+          <w:color w:val="156082" w:themeColor="accent1"/>
+          <w:sz w:val="28"/>
+          <w:szCs w:val="28"/>
+          <w:rtl/>
+          <w:lang w:bidi="he-IL"/>
+        </w:rPr>
+        <w:t xml:space="preserve">, הזכרון המשותף הכולל עבור כל </w:t>
+      </w:r>
+      <m:oMath>
+        <m:r>
+          <w:rPr>
+            <w:rFonts w:ascii="Cambria Math" w:eastAsiaTheme="minorEastAsia" w:hAnsi="Cambria Math"/>
+            <w:color w:val="156082" w:themeColor="accent1"/>
+            <w:sz w:val="28"/>
+            <w:szCs w:val="28"/>
+            <w:lang w:bidi="he-IL"/>
+          </w:rPr>
+          <m:t>SM</m:t>
+        </m:r>
+      </m:oMath>
+      <w:r>
+        <w:rPr>
+          <w:rFonts w:eastAsiaTheme="minorEastAsia" w:hint="cs"/>
+          <w:color w:val="156082" w:themeColor="accent1"/>
+          <w:sz w:val="28"/>
+          <w:szCs w:val="28"/>
+          <w:rtl/>
+          <w:lang w:bidi="he-IL"/>
+        </w:rPr>
+        <w:t xml:space="preserve">, נסמן </w:t>
+      </w:r>
+      <m:oMath>
+        <m:r>
+          <m:rPr>
+            <m:sty m:val="p"/>
+          </m:rPr>
+          <w:rPr>
+            <w:rFonts w:ascii="Cambria Math" w:eastAsiaTheme="minorEastAsia" w:hAnsi="Cambria Math"/>
+            <w:color w:val="156082" w:themeColor="accent1"/>
+            <w:sz w:val="28"/>
+            <w:szCs w:val="28"/>
+            <w:lang w:bidi="he-IL"/>
+          </w:rPr>
+          <m:t>max</m:t>
+        </m:r>
+        <m:r>
+          <w:rPr>
+            <w:rFonts w:ascii="Cambria Math" w:eastAsiaTheme="minorEastAsia" w:hAnsi="Cambria Math"/>
+            <w:color w:val="156082" w:themeColor="accent1"/>
+            <w:sz w:val="28"/>
+            <w:szCs w:val="28"/>
+            <w:lang w:bidi="he-IL"/>
+          </w:rPr>
+          <m:t>_smem_SM</m:t>
+        </m:r>
+      </m:oMath>
+      <w:r>
+        <w:rPr>
+          <w:rFonts w:eastAsiaTheme="minorEastAsia" w:hint="cs"/>
+          <w:color w:val="156082" w:themeColor="accent1"/>
+          <w:sz w:val="28"/>
+          <w:szCs w:val="28"/>
+          <w:rtl/>
+          <w:lang w:bidi="he-IL"/>
+        </w:rPr>
+        <w:t xml:space="preserve">, </w:t>
+      </w:r>
+      <w:r>
+        <w:rPr>
+          <w:rFonts w:eastAsiaTheme="minorEastAsia"/>
+          <w:color w:val="156082" w:themeColor="accent1"/>
+          <w:sz w:val="28"/>
+          <w:szCs w:val="28"/>
+          <w:lang w:bidi="he-IL"/>
+        </w:rPr>
+        <w:t xml:space="preserve"> </w:t>
+      </w:r>
+      <w:r>
+        <w:rPr>
+          <w:rFonts w:eastAsiaTheme="minorEastAsia" w:hint="cs"/>
+          <w:color w:val="156082" w:themeColor="accent1"/>
+          <w:sz w:val="28"/>
+          <w:szCs w:val="28"/>
+          <w:rtl/>
+          <w:lang w:bidi="he-IL"/>
+        </w:rPr>
+        <w:t xml:space="preserve">ומספר החוטים הכולל עבור כל </w:t>
+      </w:r>
+      <m:oMath>
+        <m:r>
+          <w:rPr>
+            <w:rFonts w:ascii="Cambria Math" w:eastAsiaTheme="minorEastAsia" w:hAnsi="Cambria Math"/>
+            <w:color w:val="156082" w:themeColor="accent1"/>
+            <w:sz w:val="28"/>
+            <w:szCs w:val="28"/>
+            <w:lang w:bidi="he-IL"/>
+          </w:rPr>
+          <m:t>SM</m:t>
+        </m:r>
+      </m:oMath>
+      <w:r>
+        <w:rPr>
+          <w:rFonts w:eastAsiaTheme="minorEastAsia" w:hint="cs"/>
+          <w:color w:val="156082" w:themeColor="accent1"/>
+          <w:sz w:val="28"/>
+          <w:szCs w:val="28"/>
+          <w:rtl/>
+          <w:lang w:bidi="he-IL"/>
+        </w:rPr>
+        <w:t xml:space="preserve">, נסמן </w:t>
+      </w:r>
+      <m:oMath>
+        <m:r>
+          <m:rPr>
+            <m:sty m:val="p"/>
+          </m:rPr>
+          <w:rPr>
+            <w:rFonts w:ascii="Cambria Math" w:eastAsiaTheme="minorEastAsia" w:hAnsi="Cambria Math"/>
+            <w:color w:val="156082" w:themeColor="accent1"/>
+            <w:sz w:val="28"/>
+            <w:szCs w:val="28"/>
+            <w:lang w:bidi="he-IL"/>
+          </w:rPr>
+          <m:t>max</m:t>
+        </m:r>
+        <m:r>
+          <w:rPr>
+            <w:rFonts w:ascii="Cambria Math" w:eastAsiaTheme="minorEastAsia" w:hAnsi="Cambria Math"/>
+            <w:color w:val="156082" w:themeColor="accent1"/>
+            <w:sz w:val="28"/>
+            <w:szCs w:val="28"/>
+            <w:lang w:bidi="he-IL"/>
+          </w:rPr>
+          <m:t>_threads_SM</m:t>
+        </m:r>
+      </m:oMath>
+      <w:r>
+        <w:rPr>
+          <w:rFonts w:eastAsiaTheme="minorEastAsia" w:hint="cs"/>
+          <w:color w:val="156082" w:themeColor="accent1"/>
+          <w:sz w:val="28"/>
+          <w:szCs w:val="28"/>
+          <w:rtl/>
+          <w:lang w:bidi="he-IL"/>
+        </w:rPr>
+        <w:t>. נרצה גם לדעת מה מספר ה-</w:t>
+      </w:r>
+      <m:oMath>
+        <m:r>
+          <w:rPr>
+            <w:rFonts w:ascii="Cambria Math" w:eastAsiaTheme="minorEastAsia" w:hAnsi="Cambria Math"/>
+            <w:color w:val="156082" w:themeColor="accent1"/>
+            <w:sz w:val="28"/>
+            <w:szCs w:val="28"/>
+            <w:lang w:bidi="he-IL"/>
+          </w:rPr>
+          <m:t>SM</m:t>
+        </m:r>
+      </m:oMath>
+      <w:r>
+        <w:rPr>
+          <w:rFonts w:eastAsiaTheme="minorEastAsia" w:hint="cs"/>
+          <w:color w:val="156082" w:themeColor="accent1"/>
+          <w:sz w:val="28"/>
+          <w:szCs w:val="28"/>
+          <w:rtl/>
+          <w:lang w:bidi="he-IL"/>
+        </w:rPr>
+        <w:t xml:space="preserve"> הכולל שיש לנו ב-</w:t>
+      </w:r>
+      <m:oMath>
+        <m:r>
+          <w:rPr>
+            <w:rFonts w:ascii="Cambria Math" w:eastAsiaTheme="minorEastAsia" w:hAnsi="Cambria Math"/>
+            <w:color w:val="156082" w:themeColor="accent1"/>
+            <w:sz w:val="28"/>
+            <w:szCs w:val="28"/>
+            <w:lang w:bidi="he-IL"/>
+          </w:rPr>
+          <m:t>GPU</m:t>
+        </m:r>
+      </m:oMath>
+      <w:r>
+        <w:rPr>
+          <w:rFonts w:eastAsiaTheme="minorEastAsia" w:hint="cs"/>
+          <w:color w:val="156082" w:themeColor="accent1"/>
+          <w:sz w:val="28"/>
+          <w:szCs w:val="28"/>
+          <w:rtl/>
+          <w:lang w:bidi="he-IL"/>
+        </w:rPr>
+        <w:t xml:space="preserve">, נסמן </w:t>
+      </w:r>
+      <m:oMath>
+        <m:r>
+          <w:rPr>
+            <w:rFonts w:ascii="Cambria Math" w:eastAsiaTheme="minorEastAsia" w:hAnsi="Cambria Math"/>
+            <w:color w:val="156082" w:themeColor="accent1"/>
+            <w:sz w:val="28"/>
+            <w:szCs w:val="28"/>
+            <w:lang w:bidi="he-IL"/>
+          </w:rPr>
+          <m:t>total_SM</m:t>
+        </m:r>
+      </m:oMath>
+      <w:r>
+        <w:rPr>
+          <w:rFonts w:eastAsiaTheme="minorEastAsia" w:hint="cs"/>
+          <w:color w:val="156082" w:themeColor="accent1"/>
+          <w:sz w:val="28"/>
+          <w:szCs w:val="28"/>
+          <w:rtl/>
+          <w:lang w:bidi="he-IL"/>
+        </w:rPr>
+        <w:t>.</w:t>
+      </w:r>
+      <w:r>
+        <w:rPr>
+          <w:rFonts w:eastAsiaTheme="minorEastAsia"/>
+          <w:color w:val="156082" w:themeColor="accent1"/>
+          <w:sz w:val="28"/>
+          <w:szCs w:val="28"/>
+          <w:rtl/>
+          <w:lang w:bidi="he-IL"/>
+        </w:rPr>
+        <w:br/>
+      </w:r>
+      <w:r>
+        <w:rPr>
+          <w:rFonts w:eastAsiaTheme="minorEastAsia" w:hint="cs"/>
+          <w:color w:val="156082" w:themeColor="accent1"/>
+          <w:sz w:val="28"/>
+          <w:szCs w:val="28"/>
+          <w:rtl/>
+          <w:lang w:bidi="he-IL"/>
+        </w:rPr>
+        <w:t>נרצה לבדוק איך כל אחד מהמאפיינים הנ"ל מגביל את מספר ה-</w:t>
+      </w:r>
+      <m:oMath>
+        <m:r>
+          <w:rPr>
+            <w:rFonts w:ascii="Cambria Math" w:eastAsiaTheme="minorEastAsia" w:hAnsi="Cambria Math"/>
+            <w:color w:val="156082" w:themeColor="accent1"/>
+            <w:sz w:val="28"/>
+            <w:szCs w:val="28"/>
+            <w:lang w:bidi="he-IL"/>
+          </w:rPr>
+          <m:t>TBs</m:t>
+        </m:r>
+      </m:oMath>
+      <w:r>
+        <w:rPr>
+          <w:rFonts w:eastAsiaTheme="minorEastAsia" w:hint="cs"/>
+          <w:color w:val="156082" w:themeColor="accent1"/>
+          <w:sz w:val="28"/>
+          <w:szCs w:val="28"/>
+          <w:rtl/>
+          <w:lang w:bidi="he-IL"/>
+        </w:rPr>
+        <w:t xml:space="preserve"> שניתן להריץ.</w:t>
+      </w:r>
+      <w:r>
+        <w:rPr>
+          <w:rFonts w:eastAsiaTheme="minorEastAsia"/>
+          <w:color w:val="156082" w:themeColor="accent1"/>
+          <w:sz w:val="28"/>
+          <w:szCs w:val="28"/>
+          <w:rtl/>
+          <w:lang w:bidi="he-IL"/>
+        </w:rPr>
+        <w:br/>
+      </w:r>
+      <w:r>
+        <w:rPr>
+          <w:rFonts w:eastAsiaTheme="minorEastAsia" w:hint="cs"/>
+          <w:color w:val="156082" w:themeColor="accent1"/>
+          <w:sz w:val="28"/>
+          <w:szCs w:val="28"/>
+          <w:rtl/>
+          <w:lang w:bidi="he-IL"/>
+        </w:rPr>
+        <w:t xml:space="preserve">עבור רגיסטרים נחשב: </w:t>
+      </w:r>
+      <m:oMath>
+        <m:f>
+          <m:fPr>
+            <m:ctrlPr>
+              <w:rPr>
+                <w:rFonts w:ascii="Cambria Math" w:eastAsiaTheme="minorEastAsia" w:hAnsi="Cambria Math"/>
+                <w:i/>
+                <w:color w:val="156082" w:themeColor="accent1"/>
+                <w:sz w:val="28"/>
+                <w:szCs w:val="28"/>
+                <w:lang w:bidi="he-IL"/>
+              </w:rPr>
+            </m:ctrlPr>
+          </m:fPr>
+          <m:num>
+            <m:r>
+              <m:rPr>
+                <m:sty m:val="p"/>
+              </m:rPr>
+              <w:rPr>
+                <w:rFonts w:ascii="Cambria Math" w:eastAsiaTheme="minorEastAsia" w:hAnsi="Cambria Math"/>
+                <w:color w:val="156082" w:themeColor="accent1"/>
+                <w:sz w:val="28"/>
+                <w:szCs w:val="28"/>
+                <w:lang w:bidi="he-IL"/>
+              </w:rPr>
+              <m:t>max⁡</m:t>
+            </m:r>
+            <m:r>
+              <w:rPr>
+                <w:rFonts w:ascii="Cambria Math" w:eastAsiaTheme="minorEastAsia" w:hAnsi="Cambria Math"/>
+                <w:color w:val="156082" w:themeColor="accent1"/>
+                <w:sz w:val="28"/>
+                <w:szCs w:val="28"/>
+                <w:lang w:bidi="he-IL"/>
+              </w:rPr>
+              <m:t>_regs_SM</m:t>
+            </m:r>
+          </m:num>
+          <m:den>
+            <m:r>
+              <w:rPr>
+                <w:rFonts w:ascii="Cambria Math" w:eastAsiaTheme="minorEastAsia" w:hAnsi="Cambria Math"/>
+                <w:color w:val="156082" w:themeColor="accent1"/>
+                <w:sz w:val="28"/>
+                <w:szCs w:val="28"/>
+                <w:lang w:bidi="he-IL"/>
+              </w:rPr>
+              <m:t>regs_per_thread ∙ threads_per_tb</m:t>
+            </m:r>
+          </m:den>
+        </m:f>
+      </m:oMath>
+      <w:r>
+        <w:rPr>
+          <w:rFonts w:eastAsiaTheme="minorEastAsia" w:hint="cs"/>
+          <w:color w:val="156082" w:themeColor="accent1"/>
+          <w:sz w:val="28"/>
+          <w:szCs w:val="28"/>
+          <w:rtl/>
+          <w:lang w:bidi="he-IL"/>
+        </w:rPr>
+        <w:t>, כאשר מספר הרגיסטרים לכל חוט נתון והוא 32, ומספר החוטים לכל בלוק גם כן ידוע.</w:t>
+      </w:r>
+      <w:r>
+        <w:rPr>
+          <w:rFonts w:eastAsiaTheme="minorEastAsia"/>
+          <w:color w:val="156082" w:themeColor="accent1"/>
+          <w:sz w:val="28"/>
+          <w:szCs w:val="28"/>
+          <w:rtl/>
+          <w:lang w:bidi="he-IL"/>
+        </w:rPr>
+        <w:br/>
+      </w:r>
+      <w:r>
+        <w:rPr>
+          <w:rFonts w:eastAsiaTheme="minorEastAsia" w:hint="cs"/>
+          <w:color w:val="156082" w:themeColor="accent1"/>
+          <w:sz w:val="28"/>
+          <w:szCs w:val="28"/>
+          <w:rtl/>
+          <w:lang w:bidi="he-IL"/>
+        </w:rPr>
+        <w:t>עבור</w:t>
+      </w:r>
+      <w:r>
+        <w:rPr>
+          <w:rFonts w:eastAsiaTheme="minorEastAsia" w:hint="cs"/>
+          <w:color w:val="156082" w:themeColor="accent1"/>
+          <w:sz w:val="28"/>
+          <w:szCs w:val="28"/>
+          <w:rtl/>
+          <w:lang w:bidi="he-IL"/>
+        </w:rPr>
+        <w:t xml:space="preserve"> זכרון משותף נחשב: </w:t>
+      </w:r>
+      <m:oMath>
+        <m:f>
+          <m:fPr>
+            <m:ctrlPr>
+              <w:rPr>
+                <w:rFonts w:ascii="Cambria Math" w:eastAsiaTheme="minorEastAsia" w:hAnsi="Cambria Math"/>
+                <w:i/>
+                <w:color w:val="156082" w:themeColor="accent1"/>
+                <w:sz w:val="28"/>
+                <w:szCs w:val="28"/>
+                <w:lang w:bidi="he-IL"/>
+              </w:rPr>
+            </m:ctrlPr>
+          </m:fPr>
+          <m:num>
+            <m:r>
+              <m:rPr>
+                <m:sty m:val="p"/>
+              </m:rPr>
+              <w:rPr>
+                <w:rFonts w:ascii="Cambria Math" w:eastAsiaTheme="minorEastAsia" w:hAnsi="Cambria Math"/>
+                <w:color w:val="156082" w:themeColor="accent1"/>
+                <w:sz w:val="28"/>
+                <w:szCs w:val="28"/>
+                <w:lang w:bidi="he-IL"/>
+              </w:rPr>
+              <m:t>max⁡</m:t>
+            </m:r>
+            <m:r>
+              <w:rPr>
+                <w:rFonts w:ascii="Cambria Math" w:eastAsiaTheme="minorEastAsia" w:hAnsi="Cambria Math"/>
+                <w:color w:val="156082" w:themeColor="accent1"/>
+                <w:sz w:val="28"/>
+                <w:szCs w:val="28"/>
+                <w:lang w:bidi="he-IL"/>
+              </w:rPr>
+              <m:t>_smem_SM</m:t>
+            </m:r>
+          </m:num>
+          <m:den>
+            <m:r>
+              <w:rPr>
+                <w:rFonts w:ascii="Cambria Math" w:eastAsiaTheme="minorEastAsia" w:hAnsi="Cambria Math"/>
+                <w:color w:val="156082" w:themeColor="accent1"/>
+                <w:sz w:val="28"/>
+                <w:szCs w:val="28"/>
+                <w:lang w:bidi="he-IL"/>
+              </w:rPr>
+              <m:t>smem_per_block</m:t>
+            </m:r>
+          </m:den>
+        </m:f>
+        <m:r>
+          <w:rPr>
+            <w:rFonts w:ascii="Cambria Math" w:eastAsiaTheme="minorEastAsia" w:hAnsi="Cambria Math"/>
+            <w:color w:val="156082" w:themeColor="accent1"/>
+            <w:sz w:val="28"/>
+            <w:szCs w:val="28"/>
+            <w:lang w:bidi="he-IL"/>
+          </w:rPr>
+          <m:t xml:space="preserve"> </m:t>
+        </m:r>
+      </m:oMath>
+      <w:r>
+        <w:rPr>
+          <w:rFonts w:eastAsiaTheme="minorEastAsia" w:hint="cs"/>
+          <w:color w:val="156082" w:themeColor="accent1"/>
+          <w:sz w:val="28"/>
+          <w:szCs w:val="28"/>
+          <w:rtl/>
+          <w:lang w:bidi="he-IL"/>
+        </w:rPr>
+        <w:t>, כאשר את הזכרון המשותף לכל בלוק נמצא באמצעות הדגל (</w:t>
+      </w:r>
+      <w:r>
+        <w:rPr>
+          <w:rFonts w:eastAsiaTheme="minorEastAsia"/>
+          <w:color w:val="156082" w:themeColor="accent1"/>
+          <w:sz w:val="28"/>
+          <w:szCs w:val="28"/>
+          <w:lang w:bidi="he-IL"/>
+        </w:rPr>
+        <w:t>nvcc --ptxas-options=-v</w:t>
+      </w:r>
+      <w:r>
+        <w:rPr>
+          <w:rFonts w:eastAsiaTheme="minorEastAsia" w:hint="cs"/>
+          <w:color w:val="156082" w:themeColor="accent1"/>
+          <w:sz w:val="28"/>
+          <w:szCs w:val="28"/>
+          <w:rtl/>
+          <w:lang w:bidi="he-IL"/>
+        </w:rPr>
+        <w:t>).</w:t>
+      </w:r>
+      <w:r>
+        <w:rPr>
+          <w:rFonts w:eastAsiaTheme="minorEastAsia"/>
+          <w:color w:val="156082" w:themeColor="accent1"/>
+          <w:sz w:val="28"/>
+          <w:szCs w:val="28"/>
+          <w:rtl/>
+          <w:lang w:bidi="he-IL"/>
+        </w:rPr>
+        <w:br/>
+      </w:r>
+      <w:r>
+        <w:rPr>
+          <w:rFonts w:eastAsiaTheme="minorEastAsia" w:hint="cs"/>
+          <w:color w:val="156082" w:themeColor="accent1"/>
+          <w:sz w:val="28"/>
+          <w:szCs w:val="28"/>
+          <w:rtl/>
+          <w:lang w:bidi="he-IL"/>
+        </w:rPr>
+        <w:t xml:space="preserve">עבור חוטים נרצה לבדוק שמספר החוטים המבוקש לא חורג ממספר החוטים האפשריים לבלוק (אם כי אף אחת מהבקשות למספר חוטים בבלוק בתרגיל זה לא חורגת ממספר החוטים האפשרי - 1024). נחשב: </w:t>
+      </w:r>
+      <m:oMath>
+        <m:f>
+          <m:fPr>
+            <m:ctrlPr>
+              <w:rPr>
+                <w:rFonts w:ascii="Cambria Math" w:eastAsiaTheme="minorEastAsia" w:hAnsi="Cambria Math"/>
+                <w:i/>
+                <w:color w:val="156082" w:themeColor="accent1"/>
+                <w:sz w:val="28"/>
+                <w:szCs w:val="28"/>
+                <w:lang w:bidi="he-IL"/>
+              </w:rPr>
+            </m:ctrlPr>
+          </m:fPr>
+          <m:num>
+            <m:r>
+              <m:rPr>
+                <m:sty m:val="p"/>
+              </m:rPr>
+              <w:rPr>
+                <w:rFonts w:ascii="Cambria Math" w:eastAsiaTheme="minorEastAsia" w:hAnsi="Cambria Math"/>
+                <w:color w:val="156082" w:themeColor="accent1"/>
+                <w:sz w:val="28"/>
+                <w:szCs w:val="28"/>
+                <w:lang w:bidi="he-IL"/>
+              </w:rPr>
+              <m:t>max⁡</m:t>
+            </m:r>
+            <m:r>
+              <w:rPr>
+                <w:rFonts w:ascii="Cambria Math" w:eastAsiaTheme="minorEastAsia" w:hAnsi="Cambria Math"/>
+                <w:color w:val="156082" w:themeColor="accent1"/>
+                <w:sz w:val="28"/>
+                <w:szCs w:val="28"/>
+                <w:lang w:bidi="he-IL"/>
+              </w:rPr>
+              <m:t>_threads_SM</m:t>
+            </m:r>
+          </m:num>
+          <m:den>
+            <m:r>
+              <w:rPr>
+                <w:rFonts w:ascii="Cambria Math" w:eastAsiaTheme="minorEastAsia" w:hAnsi="Cambria Math"/>
+                <w:color w:val="156082" w:themeColor="accent1"/>
+                <w:sz w:val="28"/>
+                <w:szCs w:val="28"/>
+                <w:lang w:bidi="he-IL"/>
+              </w:rPr>
+              <m:t>threads_per_tb</m:t>
+            </m:r>
+          </m:den>
+        </m:f>
+      </m:oMath>
+      <w:r>
+        <w:rPr>
+          <w:rFonts w:eastAsiaTheme="minorEastAsia" w:hint="cs"/>
+          <w:color w:val="156082" w:themeColor="accent1"/>
+          <w:sz w:val="28"/>
+          <w:szCs w:val="28"/>
+          <w:rtl/>
+          <w:lang w:bidi="he-IL"/>
+        </w:rPr>
+        <w:t>.</w:t>
+      </w:r>
+      <w:r>
+        <w:rPr>
+          <w:rFonts w:eastAsiaTheme="minorEastAsia"/>
+          <w:color w:val="156082" w:themeColor="accent1"/>
+          <w:sz w:val="28"/>
+          <w:szCs w:val="28"/>
+          <w:rtl/>
+          <w:lang w:bidi="he-IL"/>
+        </w:rPr>
+        <w:br/>
+      </w:r>
+      <w:r>
+        <w:rPr>
+          <w:rFonts w:eastAsiaTheme="minorEastAsia" w:hint="cs"/>
+          <w:color w:val="156082" w:themeColor="accent1"/>
+          <w:sz w:val="28"/>
+          <w:szCs w:val="28"/>
+          <w:rtl/>
+          <w:lang w:bidi="he-IL"/>
+        </w:rPr>
+        <w:t>מתוך החישובים הנ"ל ניקח את הערך המינימלי שהוא המגבלה עבורינו ונכפיל במספר ה-</w:t>
+      </w:r>
+      <m:oMath>
+        <m:r>
+          <w:rPr>
+            <w:rFonts w:ascii="Cambria Math" w:eastAsiaTheme="minorEastAsia" w:hAnsi="Cambria Math"/>
+            <w:color w:val="156082" w:themeColor="accent1"/>
+            <w:sz w:val="28"/>
+            <w:szCs w:val="28"/>
+            <w:lang w:bidi="he-IL"/>
+          </w:rPr>
+          <m:t>SM</m:t>
+        </m:r>
+      </m:oMath>
+      <w:r>
+        <w:rPr>
+          <w:rFonts w:eastAsiaTheme="minorEastAsia" w:hint="cs"/>
+          <w:color w:val="156082" w:themeColor="accent1"/>
+          <w:sz w:val="28"/>
+          <w:szCs w:val="28"/>
+          <w:rtl/>
+          <w:lang w:bidi="he-IL"/>
+        </w:rPr>
+        <w:t xml:space="preserve"> ב-</w:t>
+      </w:r>
+      <m:oMath>
+        <m:r>
+          <w:rPr>
+            <w:rFonts w:ascii="Cambria Math" w:eastAsiaTheme="minorEastAsia" w:hAnsi="Cambria Math"/>
+            <w:color w:val="156082" w:themeColor="accent1"/>
+            <w:sz w:val="28"/>
+            <w:szCs w:val="28"/>
+            <w:lang w:bidi="he-IL"/>
+          </w:rPr>
+          <m:t>GPU</m:t>
+        </m:r>
+      </m:oMath>
+      <w:r>
+        <w:rPr>
+          <w:rFonts w:eastAsiaTheme="minorEastAsia" w:hint="cs"/>
+          <w:color w:val="156082" w:themeColor="accent1"/>
+          <w:sz w:val="28"/>
+          <w:szCs w:val="28"/>
+          <w:rtl/>
+          <w:lang w:bidi="he-IL"/>
+        </w:rPr>
+        <w:t>.</w:t>
+      </w:r>
+      <w:r>
+        <w:rPr>
+          <w:rFonts w:eastAsiaTheme="minorEastAsia" w:hint="cs"/>
+          <w:color w:val="156082" w:themeColor="accent1"/>
+          <w:sz w:val="28"/>
+          <w:szCs w:val="28"/>
+          <w:rtl/>
+          <w:lang w:bidi="he-IL"/>
+        </w:rPr>
+        <w:t xml:space="preserve"> ובסה"כ נקבל את המספר </w:t>
+      </w:r>
+      <m:oMath>
+        <m:r>
+          <w:rPr>
+            <w:rFonts w:ascii="Cambria Math" w:eastAsiaTheme="minorEastAsia" w:hAnsi="Cambria Math"/>
+            <w:color w:val="156082" w:themeColor="accent1"/>
+            <w:sz w:val="28"/>
+            <w:szCs w:val="28"/>
+            <w:lang w:bidi="he-IL"/>
+          </w:rPr>
+          <m:t>TBs</m:t>
+        </m:r>
+      </m:oMath>
+      <w:r>
+        <w:rPr>
+          <w:rFonts w:eastAsiaTheme="minorEastAsia" w:hint="cs"/>
+          <w:color w:val="156082" w:themeColor="accent1"/>
+          <w:sz w:val="28"/>
+          <w:szCs w:val="28"/>
+          <w:rtl/>
+          <w:lang w:bidi="he-IL"/>
+        </w:rPr>
+        <w:t xml:space="preserve"> הכולל שנוכל להריץ.</w:t>
+      </w:r>
     </w:p>
     <w:p>
       <w:pPr>
@@ -5747,6 +6612,95 @@
     </w:lvl>
   </w:abstractNum>
   <w:abstractNum w:abstractNumId="15" w15:restartNumberingAfterBreak="0">
+    <w:nsid w:val="57F46C2A"/>
+    <w:multiLevelType w:val="hybridMultilevel"/>
+    <w:tmpl w:val="7396B0EC"/>
+    <w:lvl w:ilvl="0" w:tplc="04090017">
+      <w:start w:val="1"/>
+      <w:numFmt w:val="lowerLetter"/>
+      <w:lvlText w:val="%1)"/>
+      <w:lvlJc w:val="left"/>
+      <w:pPr>
+        <w:ind w:left="360" w:hanging="360"/>
+      </w:pPr>
+      <w:rPr>
+        <w:rFonts w:hint="default"/>
+      </w:rPr>
+    </w:lvl>
+    <w:lvl w:ilvl="1" w:tplc="04090019" w:tentative="1">
+      <w:start w:val="1"/>
+      <w:numFmt w:val="lowerLetter"/>
+      <w:lvlText w:val="%2."/>
+      <w:lvlJc w:val="left"/>
+      <w:pPr>
+        <w:ind w:left="1080" w:hanging="360"/>
+      </w:pPr>
+    </w:lvl>
+    <w:lvl w:ilvl="2" w:tplc="0409001B" w:tentative="1">
+      <w:start w:val="1"/>
+      <w:numFmt w:val="lowerRoman"/>
+      <w:lvlText w:val="%3."/>
+      <w:lvlJc w:val="right"/>
+      <w:pPr>
+        <w:ind w:left="1800" w:hanging="180"/>
+      </w:pPr>
+    </w:lvl>
+    <w:lvl w:ilvl="3" w:tplc="0409000F" w:tentative="1">
+      <w:start w:val="1"/>
+      <w:numFmt w:val="decimal"/>
+      <w:lvlText w:val="%4."/>
+      <w:lvlJc w:val="left"/>
+      <w:pPr>
+        <w:ind w:left="2520" w:hanging="360"/>
+      </w:pPr>
+    </w:lvl>
+    <w:lvl w:ilvl="4" w:tplc="04090019" w:tentative="1">
+      <w:start w:val="1"/>
+      <w:numFmt w:val="lowerLetter"/>
+      <w:lvlText w:val="%5."/>
+      <w:lvlJc w:val="left"/>
+      <w:pPr>
+        <w:ind w:left="3240" w:hanging="360"/>
+      </w:pPr>
+    </w:lvl>
+    <w:lvl w:ilvl="5" w:tplc="0409001B" w:tentative="1">
+      <w:start w:val="1"/>
+      <w:numFmt w:val="lowerRoman"/>
+      <w:lvlText w:val="%6."/>
+      <w:lvlJc w:val="right"/>
+      <w:pPr>
+        <w:ind w:left="3960" w:hanging="180"/>
+      </w:pPr>
+    </w:lvl>
+    <w:lvl w:ilvl="6" w:tplc="0409000F" w:tentative="1">
+      <w:start w:val="1"/>
+      <w:numFmt w:val="decimal"/>
+      <w:lvlText w:val="%7."/>
+      <w:lvlJc w:val="left"/>
+      <w:pPr>
+        <w:ind w:left="4680" w:hanging="360"/>
+      </w:pPr>
+    </w:lvl>
+    <w:lvl w:ilvl="7" w:tplc="04090019" w:tentative="1">
+      <w:start w:val="1"/>
+      <w:numFmt w:val="lowerLetter"/>
+      <w:lvlText w:val="%8."/>
+      <w:lvlJc w:val="left"/>
+      <w:pPr>
+        <w:ind w:left="5400" w:hanging="360"/>
+      </w:pPr>
+    </w:lvl>
+    <w:lvl w:ilvl="8" w:tplc="0409001B" w:tentative="1">
+      <w:start w:val="1"/>
+      <w:numFmt w:val="lowerRoman"/>
+      <w:lvlText w:val="%9."/>
+      <w:lvlJc w:val="right"/>
+      <w:pPr>
+        <w:ind w:left="6120" w:hanging="180"/>
+      </w:pPr>
+    </w:lvl>
+  </w:abstractNum>
+  <w:abstractNum w:abstractNumId="16" w15:restartNumberingAfterBreak="0">
     <w:nsid w:val="582F58DD"/>
     <w:multiLevelType w:val="hybridMultilevel"/>
     <w:tmpl w:val="2FE6E4E8"/>
@@ -5835,7 +6789,7 @@
       </w:pPr>
     </w:lvl>
   </w:abstractNum>
-  <w:abstractNum w:abstractNumId="16" w15:restartNumberingAfterBreak="0">
+  <w:abstractNum w:abstractNumId="17" w15:restartNumberingAfterBreak="0">
     <w:nsid w:val="5BBC7A74"/>
     <w:multiLevelType w:val="hybridMultilevel"/>
     <w:tmpl w:val="20C20000"/>
@@ -5924,7 +6878,7 @@
       </w:pPr>
     </w:lvl>
   </w:abstractNum>
-  <w:abstractNum w:abstractNumId="17" w15:restartNumberingAfterBreak="0">
+  <w:abstractNum w:abstractNumId="18" w15:restartNumberingAfterBreak="0">
     <w:nsid w:val="60D80101"/>
     <w:multiLevelType w:val="hybridMultilevel"/>
     <w:tmpl w:val="5A865444"/>
@@ -6013,7 +6967,7 @@
       </w:pPr>
     </w:lvl>
   </w:abstractNum>
-  <w:abstractNum w:abstractNumId="18" w15:restartNumberingAfterBreak="0">
+  <w:abstractNum w:abstractNumId="19" w15:restartNumberingAfterBreak="0">
     <w:nsid w:val="61861D1D"/>
     <w:multiLevelType w:val="hybridMultilevel"/>
     <w:tmpl w:val="5530947A"/>
@@ -6102,7 +7056,7 @@
       </w:pPr>
     </w:lvl>
   </w:abstractNum>
-  <w:abstractNum w:abstractNumId="19" w15:restartNumberingAfterBreak="0">
+  <w:abstractNum w:abstractNumId="20" w15:restartNumberingAfterBreak="0">
     <w:nsid w:val="66D00CAB"/>
     <w:multiLevelType w:val="hybridMultilevel"/>
     <w:tmpl w:val="43DE090C"/>
@@ -6191,7 +7145,7 @@
       </w:pPr>
     </w:lvl>
   </w:abstractNum>
-  <w:abstractNum w:abstractNumId="20" w15:restartNumberingAfterBreak="0">
+  <w:abstractNum w:abstractNumId="21" w15:restartNumberingAfterBreak="0">
     <w:nsid w:val="75050F3B"/>
     <w:multiLevelType w:val="hybridMultilevel"/>
     <w:tmpl w:val="B1F2178A"/>
@@ -6284,19 +7238,19 @@
     <w:abstractNumId w:val="9"/>
   </w:num>
   <w:num w:numId="2" w16cid:durableId="1990162410">
-    <w:abstractNumId w:val="17"/>
+    <w:abstractNumId w:val="18"/>
   </w:num>
   <w:num w:numId="3" w16cid:durableId="1735735963">
     <w:abstractNumId w:val="12"/>
   </w:num>
   <w:num w:numId="4" w16cid:durableId="1833712263">
-    <w:abstractNumId w:val="15"/>
+    <w:abstractNumId w:val="16"/>
   </w:num>
   <w:num w:numId="5" w16cid:durableId="892305156">
     <w:abstractNumId w:val="8"/>
   </w:num>
   <w:num w:numId="6" w16cid:durableId="181088237">
-    <w:abstractNumId w:val="20"/>
+    <w:abstractNumId w:val="21"/>
   </w:num>
   <w:num w:numId="7" w16cid:durableId="604194830">
     <w:abstractNumId w:val="13"/>
@@ -6323,25 +7277,28 @@
     <w:abstractNumId w:val="1"/>
   </w:num>
   <w:num w:numId="15" w16cid:durableId="18436390">
-    <w:abstractNumId w:val="19"/>
+    <w:abstractNumId w:val="20"/>
   </w:num>
   <w:num w:numId="16" w16cid:durableId="320037870">
     <w:abstractNumId w:val="6"/>
   </w:num>
   <w:num w:numId="17" w16cid:durableId="1002776483">
-    <w:abstractNumId w:val="18"/>
+    <w:abstractNumId w:val="19"/>
   </w:num>
   <w:num w:numId="18" w16cid:durableId="1164472723">
     <w:abstractNumId w:val="14"/>
   </w:num>
   <w:num w:numId="19" w16cid:durableId="828138037">
-    <w:abstractNumId w:val="16"/>
+    <w:abstractNumId w:val="17"/>
   </w:num>
   <w:num w:numId="20" w16cid:durableId="1189686624">
     <w:abstractNumId w:val="0"/>
   </w:num>
   <w:num w:numId="21" w16cid:durableId="1434398872">
     <w:abstractNumId w:val="4"/>
+  </w:num>
+  <w:num w:numId="22" w16cid:durableId="862863538">
+    <w:abstractNumId w:val="15"/>
   </w:num>
 </w:numbering>
 </file>

</xml_diff>